<commit_message>
Fixed spelling and syntax
</commit_message>
<xml_diff>
--- a/NewProjects/GrossProfit/EpSalesGP-DashV2.docx
+++ b/NewProjects/GrossProfit/EpSalesGP-DashV2.docx
@@ -1101,8 +1101,6 @@
       <w:r>
         <w:fldChar w:fldCharType="separate"/>
       </w:r>
-      <w:bookmarkStart w:id="0" w:name="_GoBack"/>
-      <w:bookmarkEnd w:id="0"/>
       <w:r>
         <w:rPr>
           <w:noProof/>
@@ -1923,12 +1921,12 @@
       <w:pPr>
         <w:pStyle w:val="Heading1"/>
       </w:pPr>
-      <w:bookmarkStart w:id="1" w:name="_Toc529949439"/>
+      <w:bookmarkStart w:id="0" w:name="_Toc529949439"/>
       <w:r>
         <w:lastRenderedPageBreak/>
         <w:t>Document approval and distribution list</w:t>
       </w:r>
-      <w:bookmarkEnd w:id="1"/>
+      <w:bookmarkEnd w:id="0"/>
     </w:p>
     <w:p/>
     <w:p>
@@ -2346,12 +2344,12 @@
       <w:r>
         <w:br w:type="page"/>
       </w:r>
-      <w:bookmarkStart w:id="2" w:name="_Toc529949440"/>
+      <w:bookmarkStart w:id="1" w:name="_Toc529949440"/>
       <w:r>
         <w:lastRenderedPageBreak/>
         <w:t>Audience</w:t>
       </w:r>
-      <w:bookmarkEnd w:id="2"/>
+      <w:bookmarkEnd w:id="1"/>
     </w:p>
     <w:p>
       <w:pPr>
@@ -2404,11 +2402,11 @@
           <w:numId w:val="16"/>
         </w:numPr>
       </w:pPr>
-      <w:bookmarkStart w:id="3" w:name="_Toc529949441"/>
+      <w:bookmarkStart w:id="2" w:name="_Toc529949441"/>
       <w:r>
         <w:t>Executive summary</w:t>
       </w:r>
-      <w:bookmarkEnd w:id="3"/>
+      <w:bookmarkEnd w:id="2"/>
     </w:p>
     <w:p>
       <w:pPr>
@@ -3069,7 +3067,7 @@
           <w:lang w:val="af-ZA"/>
         </w:rPr>
       </w:pPr>
-      <w:bookmarkStart w:id="4" w:name="_Hlk529948519"/>
+      <w:bookmarkStart w:id="3" w:name="_Hlk529948519"/>
       <w:r>
         <w:lastRenderedPageBreak/>
         <w:t>This notion totally supports the need to empower the admin staff with tools to actively manage the GP.</w:t>
@@ -3083,12 +3081,12 @@
           <w:numId w:val="16"/>
         </w:numPr>
       </w:pPr>
-      <w:bookmarkStart w:id="5" w:name="_Toc529949442"/>
+      <w:bookmarkStart w:id="4" w:name="_Toc529949442"/>
+      <w:bookmarkEnd w:id="3"/>
+      <w:r>
+        <w:t>Introduction</w:t>
+      </w:r>
       <w:bookmarkEnd w:id="4"/>
-      <w:r>
-        <w:t>Introduction</w:t>
-      </w:r>
-      <w:bookmarkEnd w:id="5"/>
     </w:p>
     <w:p/>
     <w:p>
@@ -3159,11 +3157,11 @@
           <w:numId w:val="16"/>
         </w:numPr>
       </w:pPr>
-      <w:bookmarkStart w:id="6" w:name="_Toc529949443"/>
+      <w:bookmarkStart w:id="5" w:name="_Toc529949443"/>
       <w:r>
         <w:t>Issues and perceived influencers</w:t>
       </w:r>
-      <w:bookmarkEnd w:id="6"/>
+      <w:bookmarkEnd w:id="5"/>
     </w:p>
     <w:p/>
     <w:p>
@@ -3335,7 +3333,13 @@
         <w:rPr>
           <w:rFonts w:eastAsia="Times New Roman"/>
         </w:rPr>
-        <w:t>Discount structure changes are made on a basis of ‘fire and forget’ with not monitoring</w:t>
+        <w:t>Discount structure changes are made on a basis of ‘fire and forget’ with no</w:t>
+      </w:r>
+      <w:r>
+        <w:rPr>
+          <w:rFonts w:eastAsia="Times New Roman"/>
+        </w:rPr>
+        <w:t xml:space="preserve"> active monitoring</w:t>
       </w:r>
     </w:p>
     <w:p>
@@ -3543,13 +3547,61 @@
         <w:rPr>
           <w:rFonts w:eastAsia="Times New Roman"/>
         </w:rPr>
-        <w:t xml:space="preserve"> changes to discount structures needed to improve flagging demand are not changed back to an equitable state</w:t>
-      </w:r>
-      <w:r>
-        <w:rPr>
-          <w:rFonts w:eastAsia="Times New Roman"/>
-        </w:rPr>
-        <w:t xml:space="preserve"> due to a perceived lack of active feedback</w:t>
+        <w:t xml:space="preserve"> changes to discount structures needed </w:t>
+      </w:r>
+      <w:r>
+        <w:rPr>
+          <w:rFonts w:eastAsia="Times New Roman"/>
+        </w:rPr>
+        <w:t xml:space="preserve">for </w:t>
+      </w:r>
+      <w:r>
+        <w:rPr>
+          <w:rFonts w:eastAsia="Times New Roman"/>
+        </w:rPr>
+        <w:t>improve</w:t>
+      </w:r>
+      <w:r>
+        <w:rPr>
+          <w:rFonts w:eastAsia="Times New Roman"/>
+        </w:rPr>
+        <w:t>d</w:t>
+      </w:r>
+      <w:r>
+        <w:rPr>
+          <w:rFonts w:eastAsia="Times New Roman"/>
+        </w:rPr>
+        <w:t xml:space="preserve"> demand are not changed back to an equitable state</w:t>
+      </w:r>
+      <w:r>
+        <w:rPr>
+          <w:rFonts w:eastAsia="Times New Roman"/>
+        </w:rPr>
+        <w:t xml:space="preserve"> due to a </w:t>
+      </w:r>
+      <w:r>
+        <w:rPr>
+          <w:rFonts w:eastAsia="Times New Roman"/>
+        </w:rPr>
+        <w:t>(</w:t>
+      </w:r>
+      <w:r>
+        <w:rPr>
+          <w:rFonts w:eastAsia="Times New Roman"/>
+        </w:rPr>
+        <w:t>perceived</w:t>
+      </w:r>
+      <w:r>
+        <w:rPr>
+          <w:rFonts w:eastAsia="Times New Roman"/>
+        </w:rPr>
+        <w:t>)</w:t>
+      </w:r>
+      <w:r>
+        <w:rPr>
+          <w:rFonts w:eastAsia="Times New Roman"/>
+        </w:rPr>
+        <w:t xml:space="preserve"> lack of active feedback</w:t>
       </w:r>
     </w:p>
     <w:p>
@@ -3639,6 +3691,8 @@
           <w:rFonts w:eastAsia="Times New Roman"/>
         </w:rPr>
       </w:pPr>
+      <w:bookmarkStart w:id="6" w:name="_GoBack"/>
+      <w:bookmarkEnd w:id="6"/>
     </w:p>
     <w:p>
       <w:pPr>
@@ -3984,13 +4038,7 @@
         <w:jc w:val="both"/>
       </w:pPr>
       <w:r>
-        <w:t xml:space="preserve">This aspect has of the business has received many detailed reviews </w:t>
-      </w:r>
-      <w:r>
-        <w:t xml:space="preserve">to curtail </w:t>
-      </w:r>
-      <w:r>
-        <w:t>without achieving significant benefits.</w:t>
+        <w:t>This aspect has of the business has received many detailed reviews to curtail without achieving significant benefits.</w:t>
       </w:r>
     </w:p>
     <w:p>
@@ -12477,7 +12525,7 @@
 </file>
 
 <file path=customXml/itemProps2.xml><?xml version="1.0" encoding="utf-8"?>
-<ds:datastoreItem xmlns:ds="http://schemas.openxmlformats.org/officeDocument/2006/customXml" ds:itemID="{B4357C61-8075-4531-8AE0-677C256078F2}">
+<ds:datastoreItem xmlns:ds="http://schemas.openxmlformats.org/officeDocument/2006/customXml" ds:itemID="{99AF854B-909D-4B08-A1E6-BDF5A576E5B5}">
   <ds:schemaRefs>
     <ds:schemaRef ds:uri="http://schemas.openxmlformats.org/officeDocument/2006/bibliography"/>
   </ds:schemaRefs>

</xml_diff>